<commit_message>
pushing solutions to brain teasers
</commit_message>
<xml_diff>
--- a/Weekend_Workshops/Introduction to Front End Web Development.docx
+++ b/Weekend_Workshops/Introduction to Front End Web Development.docx
@@ -188,12 +188,13 @@
         </w:numPr>
       </w:pPr>
       <w:r>
-        <w:t>Putting your website online</w:t>
-      </w:r>
+        <w:t>Launch your website online</w:t>
+      </w:r>
+    </w:p>
+    <w:p>
       <w:bookmarkStart w:id="0" w:name="_GoBack"/>
       <w:bookmarkEnd w:id="0"/>
     </w:p>
-    <w:p/>
     <w:p>
       <w:pPr>
         <w:rPr>
@@ -226,7 +227,7 @@
         </w:rPr>
       </w:pPr>
       <w:r>
-        <w:t>Laptop with Wi-Fi</w:t>
+        <w:t>Laptop</w:t>
       </w:r>
     </w:p>
     <w:p>
@@ -255,14 +256,50 @@
           <w:b/>
         </w:rPr>
       </w:pPr>
-      <w:r>
-        <w:t xml:space="preserve">If you do not feel comfortable installing this on your own, please come </w:t>
-      </w:r>
-      <w:r>
-        <w:t xml:space="preserve">in </w:t>
-      </w:r>
-      <w:r>
-        <w:t>15 minutes earlier so we can install it together</w:t>
+      <w:hyperlink r:id="rId5" w:history="1">
+        <w:r>
+          <w:rPr>
+            <w:rStyle w:val="Hyperlink"/>
+            <w:b/>
+          </w:rPr>
+          <w:t>http://www.sublimetext.com/</w:t>
+        </w:r>
+      </w:hyperlink>
+    </w:p>
+    <w:p>
+      <w:pPr>
+        <w:pStyle w:val="ListParagraph"/>
+        <w:numPr>
+          <w:ilvl w:val="1"/>
+          <w:numId w:val="4"/>
+        </w:numPr>
+        <w:rPr>
+          <w:b/>
+        </w:rPr>
+      </w:pPr>
+      <w:hyperlink r:id="rId6" w:history="1">
+        <w:r>
+          <w:rPr>
+            <w:rStyle w:val="Hyperlink"/>
+            <w:b/>
+          </w:rPr>
+          <w:t>https://atom.io/</w:t>
+        </w:r>
+      </w:hyperlink>
+    </w:p>
+    <w:p>
+      <w:pPr>
+        <w:pStyle w:val="ListParagraph"/>
+        <w:numPr>
+          <w:ilvl w:val="1"/>
+          <w:numId w:val="4"/>
+        </w:numPr>
+        <w:rPr>
+          <w:b/>
+        </w:rPr>
+      </w:pPr>
+      <w:r>
+        <w:t>If you do not feel comfortable installing this on your own, please come in 15 minutes earlier so we can install it together</w:t>
       </w:r>
     </w:p>
     <w:p>
@@ -277,7 +314,10 @@
         </w:rPr>
       </w:pPr>
       <w:r>
-        <w:t xml:space="preserve">Open to all levels. </w:t>
+        <w:t>O</w:t>
+      </w:r>
+      <w:r>
+        <w:t>pen to all levels</w:t>
       </w:r>
     </w:p>
     <w:p/>
@@ -400,8 +440,13 @@
         <w:t>th</w:t>
       </w:r>
       <w:r>
-        <w:t xml:space="preserve"> Fl</w:t>
-      </w:r>
+        <w:t xml:space="preserve"> </w:t>
+      </w:r>
+      <w:proofErr w:type="spellStart"/>
+      <w:r>
+        <w:t>Fl</w:t>
+      </w:r>
+      <w:proofErr w:type="spellEnd"/>
     </w:p>
     <w:p>
       <w:pPr>
@@ -481,6 +526,7 @@
         </w:rPr>
       </w:pPr>
       <w:r>
+        <w:lastRenderedPageBreak/>
         <w:t>$75</w:t>
       </w:r>
       <w:r>
@@ -499,7 +545,15 @@
         </w:rPr>
       </w:pPr>
       <w:r>
-        <w:t>Limited Seating up to 20 people maximum</w:t>
+        <w:t xml:space="preserve">Limited Seating – </w:t>
+      </w:r>
+      <w:proofErr w:type="gramStart"/>
+      <w:r>
+        <w:t>20 person</w:t>
+      </w:r>
+      <w:proofErr w:type="gramEnd"/>
+      <w:r>
+        <w:t xml:space="preserve"> maximum</w:t>
       </w:r>
     </w:p>
     <w:sectPr>
@@ -1535,6 +1589,17 @@
       <w:contextualSpacing/>
     </w:pPr>
   </w:style>
+  <w:style w:type="character" w:styleId="Hyperlink">
+    <w:name w:val="Hyperlink"/>
+    <w:basedOn w:val="DefaultParagraphFont"/>
+    <w:uiPriority w:val="99"/>
+    <w:unhideWhenUsed/>
+    <w:rsid w:val="00502805"/>
+    <w:rPr>
+      <w:color w:val="0563C1" w:themeColor="hyperlink"/>
+      <w:u w:val="single"/>
+    </w:rPr>
+  </w:style>
 </w:styles>
 </file>
 

</xml_diff>